<commit_message>
Upload sourcefile and image of class diagram, upload DokuAD/W7 Arbeitsprotokoll Andreas Dietze.docx, update DokuAD/W6 Arbeitsprotokoll Andreas Dietze.docx
</commit_message>
<xml_diff>
--- a/DokuAD/W6 Arbeitsprotokoll Andreas Dietze.docx
+++ b/DokuAD/W6 Arbeitsprotokoll Andreas Dietze.docx
@@ -216,10 +216,10 @@
           </w:tcPr>
           <w:p>
             <w:r>
-              <w:t>04.03</w:t>
-            </w:r>
-            <w:r>
-              <w:t>.18</w:t>
+              <w:t>28.02.18</w:t>
+            </w:r>
+            <w:r>
+              <w:t xml:space="preserve"> - 06.03.18</w:t>
             </w:r>
           </w:p>
         </w:tc>
@@ -229,7 +229,7 @@
           </w:tcPr>
           <w:p>
             <w:r>
-              <w:t xml:space="preserve">Impementierung des VR-Rendererings (WebVR), Implementierung der VR-Controller, sichbarer PickingRay für VR </w:t>
+              <w:t>Erstellen weiterer Panoramaaufnahmen (verschiedene Anwendungen, verschiedene Geräte, immer ein mäßiges Ergebnis)</w:t>
             </w:r>
           </w:p>
         </w:tc>
@@ -239,7 +239,7 @@
           </w:tcPr>
           <w:p>
             <w:r>
-              <w:t>8</w:t>
+              <w:t>6</w:t>
             </w:r>
           </w:p>
         </w:tc>
@@ -251,7 +251,10 @@
           </w:tcPr>
           <w:p>
             <w:r>
-              <w:t>05.03.18</w:t>
+              <w:t>04.03</w:t>
+            </w:r>
+            <w:r>
+              <w:t>.18</w:t>
             </w:r>
           </w:p>
         </w:tc>
@@ -260,8 +263,45 @@
             <w:tcW w:w="4962" w:type="dxa"/>
           </w:tcPr>
           <w:p>
-            <w:r>
-              <w:t>IntersectionRayLogics (sichtbarer Strahl und PickingRay), DoorMarkerSetup für alle Räume der HomeEstate, Markerlogics, VR-Switching (VR/non-VR)</w:t>
+            <w:proofErr w:type="spellStart"/>
+            <w:r>
+              <w:t>Impementierung</w:t>
+            </w:r>
+            <w:proofErr w:type="spellEnd"/>
+            <w:r>
+              <w:t xml:space="preserve"> des VR-</w:t>
+            </w:r>
+            <w:proofErr w:type="spellStart"/>
+            <w:r>
+              <w:t>Rendererings</w:t>
+            </w:r>
+            <w:proofErr w:type="spellEnd"/>
+            <w:r>
+              <w:t xml:space="preserve"> (</w:t>
+            </w:r>
+            <w:proofErr w:type="spellStart"/>
+            <w:r>
+              <w:t>WebVR</w:t>
+            </w:r>
+            <w:proofErr w:type="spellEnd"/>
+            <w:r>
+              <w:t xml:space="preserve">), Implementierung der VR-Controller, </w:t>
+            </w:r>
+            <w:proofErr w:type="spellStart"/>
+            <w:r>
+              <w:t>sichbarer</w:t>
+            </w:r>
+            <w:proofErr w:type="spellEnd"/>
+            <w:r>
+              <w:t xml:space="preserve"> </w:t>
+            </w:r>
+            <w:proofErr w:type="spellStart"/>
+            <w:r>
+              <w:t>PickingRay</w:t>
+            </w:r>
+            <w:proofErr w:type="spellEnd"/>
+            <w:r>
+              <w:t xml:space="preserve"> für VR </w:t>
             </w:r>
           </w:p>
         </w:tc>
@@ -283,7 +323,7 @@
           </w:tcPr>
           <w:p>
             <w:r>
-              <w:t>06.03.18</w:t>
+              <w:t>05.03.18</w:t>
             </w:r>
           </w:p>
         </w:tc>
@@ -292,14 +332,53 @@
             <w:tcW w:w="4962" w:type="dxa"/>
           </w:tcPr>
           <w:p>
-            <w:r>
-              <w:t>Setup für Testlauf</w:t>
-            </w:r>
-            <w:r>
-              <w:t xml:space="preserve"> (lokale Version)</w:t>
-            </w:r>
-            <w:r>
-              <w:t>, Doku</w:t>
+            <w:proofErr w:type="spellStart"/>
+            <w:r>
+              <w:t>IntersectionRayLogics</w:t>
+            </w:r>
+            <w:proofErr w:type="spellEnd"/>
+            <w:r>
+              <w:t xml:space="preserve"> (sichtbarer Strahl und </w:t>
+            </w:r>
+            <w:proofErr w:type="spellStart"/>
+            <w:r>
+              <w:t>PickingRay</w:t>
+            </w:r>
+            <w:proofErr w:type="spellEnd"/>
+            <w:r>
+              <w:t xml:space="preserve">), </w:t>
+            </w:r>
+            <w:proofErr w:type="spellStart"/>
+            <w:r>
+              <w:t>DoorMarkerSetup</w:t>
+            </w:r>
+            <w:proofErr w:type="spellEnd"/>
+            <w:r>
+              <w:t xml:space="preserve"> für alle Räume der </w:t>
+            </w:r>
+            <w:proofErr w:type="spellStart"/>
+            <w:r>
+              <w:t>HomeEstate</w:t>
+            </w:r>
+            <w:proofErr w:type="spellEnd"/>
+            <w:r>
+              <w:t xml:space="preserve">, </w:t>
+            </w:r>
+            <w:proofErr w:type="spellStart"/>
+            <w:r>
+              <w:t>Markerlogics</w:t>
+            </w:r>
+            <w:proofErr w:type="spellEnd"/>
+            <w:r>
+              <w:t>, VR-</w:t>
+            </w:r>
+            <w:proofErr w:type="spellStart"/>
+            <w:r>
+              <w:t>Switching</w:t>
+            </w:r>
+            <w:proofErr w:type="spellEnd"/>
+            <w:r>
+              <w:t xml:space="preserve"> (VR/non-VR)</w:t>
             </w:r>
           </w:p>
         </w:tc>
@@ -309,7 +388,7 @@
           </w:tcPr>
           <w:p>
             <w:r>
-              <w:t>4</w:t>
+              <w:t>8</w:t>
             </w:r>
           </w:p>
         </w:tc>
@@ -321,7 +400,7 @@
           </w:tcPr>
           <w:p>
             <w:r>
-              <w:t>Ca Mitte März</w:t>
+              <w:t>06.03.18</w:t>
             </w:r>
           </w:p>
         </w:tc>
@@ -331,7 +410,13 @@
           </w:tcPr>
           <w:p>
             <w:r>
-              <w:t>Erstellen der Panorameaufnahmen (verschiedene Anwendungen, immer ein mäßiges Ergebnis)</w:t>
+              <w:t>Setup für Testlauf</w:t>
+            </w:r>
+            <w:r>
+              <w:t xml:space="preserve"> (lokale Version)</w:t>
+            </w:r>
+            <w:r>
+              <w:t>, Doku</w:t>
             </w:r>
           </w:p>
         </w:tc>
@@ -341,7 +426,7 @@
           </w:tcPr>
           <w:p>
             <w:r>
-              <w:t>6</w:t>
+              <w:t>4</w:t>
             </w:r>
           </w:p>
         </w:tc>
@@ -531,13 +616,61 @@
               <w:t>Erstellen von 360° Panoramas für Anwendungs-Szenario (hoffentlich nicht so aufwendig); Implementierung des VR-Renderings</w:t>
             </w:r>
             <w:r>
-              <w:t xml:space="preserve"> (projection-switch)</w:t>
+              <w:t xml:space="preserve"> (</w:t>
+            </w:r>
+            <w:proofErr w:type="spellStart"/>
+            <w:r>
+              <w:t>projection-switch</w:t>
+            </w:r>
+            <w:proofErr w:type="spellEnd"/>
+            <w:r>
+              <w:t>)</w:t>
             </w:r>
             <w:r>
               <w:t xml:space="preserve">; </w:t>
             </w:r>
             <w:r>
-              <w:t xml:space="preserve">Verwaltung von mehreren Rooms (zur Zeit immer nur ein Room; löschen, dann erstellen -&gt; Ressourcen) -&gt; RoomFactory da bei jedem DoorMarkerEvent ein neuer Room erzeugt wird; Demo finishen -&gt; </w:t>
+              <w:t xml:space="preserve">Verwaltung von mehreren </w:t>
+            </w:r>
+            <w:proofErr w:type="spellStart"/>
+            <w:r>
+              <w:t>Rooms</w:t>
+            </w:r>
+            <w:proofErr w:type="spellEnd"/>
+            <w:r>
+              <w:t xml:space="preserve"> (zur Zeit immer nur ein </w:t>
+            </w:r>
+            <w:proofErr w:type="spellStart"/>
+            <w:r>
+              <w:t>Room</w:t>
+            </w:r>
+            <w:proofErr w:type="spellEnd"/>
+            <w:r>
+              <w:t xml:space="preserve">; löschen, dann erstellen -&gt; Ressourcen) -&gt; </w:t>
+            </w:r>
+            <w:proofErr w:type="spellStart"/>
+            <w:r>
+              <w:t>RoomFactory</w:t>
+            </w:r>
+            <w:proofErr w:type="spellEnd"/>
+            <w:r>
+              <w:t xml:space="preserve"> da bei jedem </w:t>
+            </w:r>
+            <w:proofErr w:type="spellStart"/>
+            <w:r>
+              <w:t>DoorMarkerEvent</w:t>
+            </w:r>
+            <w:proofErr w:type="spellEnd"/>
+            <w:r>
+              <w:t xml:space="preserve"> ein neuer </w:t>
+            </w:r>
+            <w:proofErr w:type="spellStart"/>
+            <w:r>
+              <w:t>Room</w:t>
+            </w:r>
+            <w:proofErr w:type="spellEnd"/>
+            <w:r>
+              <w:t xml:space="preserve"> erzeugt wird; Demo finishen -&gt; </w:t>
             </w:r>
             <w:r>
               <w:rPr>
@@ -582,10 +715,93 @@
             <w:tcW w:w="4962" w:type="dxa"/>
           </w:tcPr>
           <w:p>
-            <w:r>
-              <w:t>Weitere Modularisierung (z.B. RoomFactory und VR-Manager), VR-Settings, App-Settings, App-Controls für VR/non-VR (improvements), Debugging, SourceCodeDocumentation</w:t>
-            </w:r>
-            <w:r>
+            <w:pPr>
+              <w:rPr>
+                <w:lang w:val="en-US"/>
+              </w:rPr>
+            </w:pPr>
+            <w:proofErr w:type="spellStart"/>
+            <w:r>
+              <w:rPr>
+                <w:lang w:val="en-US"/>
+              </w:rPr>
+              <w:t>Weitere</w:t>
+            </w:r>
+            <w:proofErr w:type="spellEnd"/>
+            <w:r>
+              <w:rPr>
+                <w:lang w:val="en-US"/>
+              </w:rPr>
+              <w:t xml:space="preserve"> </w:t>
+            </w:r>
+            <w:proofErr w:type="spellStart"/>
+            <w:r>
+              <w:rPr>
+                <w:lang w:val="en-US"/>
+              </w:rPr>
+              <w:t>Modularisierung</w:t>
+            </w:r>
+            <w:proofErr w:type="spellEnd"/>
+            <w:r>
+              <w:rPr>
+                <w:lang w:val="en-US"/>
+              </w:rPr>
+              <w:t xml:space="preserve"> (</w:t>
+            </w:r>
+            <w:proofErr w:type="spellStart"/>
+            <w:r>
+              <w:rPr>
+                <w:lang w:val="en-US"/>
+              </w:rPr>
+              <w:t>z.B</w:t>
+            </w:r>
+            <w:proofErr w:type="spellEnd"/>
+            <w:r>
+              <w:rPr>
+                <w:lang w:val="en-US"/>
+              </w:rPr>
+              <w:t xml:space="preserve">. </w:t>
+            </w:r>
+            <w:proofErr w:type="spellStart"/>
+            <w:r>
+              <w:rPr>
+                <w:lang w:val="en-US"/>
+              </w:rPr>
+              <w:t>InputControler</w:t>
+            </w:r>
+            <w:proofErr w:type="spellEnd"/>
+            <w:r>
+              <w:rPr>
+                <w:lang w:val="en-US"/>
+              </w:rPr>
+              <w:t xml:space="preserve">), VR-Settings, App-Settings, App-Controls </w:t>
+            </w:r>
+            <w:proofErr w:type="spellStart"/>
+            <w:r>
+              <w:rPr>
+                <w:lang w:val="en-US"/>
+              </w:rPr>
+              <w:t>für</w:t>
+            </w:r>
+            <w:proofErr w:type="spellEnd"/>
+            <w:r>
+              <w:rPr>
+                <w:lang w:val="en-US"/>
+              </w:rPr>
+              <w:t xml:space="preserve"> VR/non-VR (improvements), Debugging, </w:t>
+            </w:r>
+            <w:proofErr w:type="spellStart"/>
+            <w:r>
+              <w:rPr>
+                <w:lang w:val="en-US"/>
+              </w:rPr>
+              <w:t>SourceCodeDocumentation</w:t>
+            </w:r>
+            <w:proofErr w:type="spellEnd"/>
+            <w:r>
+              <w:rPr>
+                <w:lang w:val="en-US"/>
+              </w:rPr>
               <w:t>, Usability (VR room selection)</w:t>
             </w:r>
           </w:p>
@@ -608,7 +824,15 @@
               <w:t>h bisher insg.</w:t>
             </w:r>
             <w:r>
-              <w:t>, noch ca 10-20 geschätzt =</w:t>
+              <w:t xml:space="preserve">, noch </w:t>
+            </w:r>
+            <w:proofErr w:type="spellStart"/>
+            <w:r>
+              <w:t>ca</w:t>
+            </w:r>
+            <w:proofErr w:type="spellEnd"/>
+            <w:r>
+              <w:t xml:space="preserve"> 10-20 geschätzt =</w:t>
             </w:r>
           </w:p>
           <w:p>
@@ -1275,7 +1499,7 @@
   <a:extraClrSchemeLst/>
   <a:extLst>
     <a:ext uri="{05A4C25C-085E-4340-85A3-A5531E510DB2}">
-      <thm15:themeFamily xmlns="" xmlns:thm15="http://schemas.microsoft.com/office/thememl/2012/main" name="Office Theme" id="{62F939B6-93AF-4DB8-9C6B-D6C7DFDC589F}" vid="{4A3C46E8-61CC-4603-A589-7422A47A8E4A}"/>
+      <thm15:themeFamily xmlns:thm15="http://schemas.microsoft.com/office/thememl/2012/main" xmlns="" name="Office Theme" id="{62F939B6-93AF-4DB8-9C6B-D6C7DFDC589F}" vid="{4A3C46E8-61CC-4603-A589-7422A47A8E4A}"/>
     </a:ext>
   </a:extLst>
 </a:theme>

</xml_diff>